<commit_message>
Updated figures to use multcomp GLM
</commit_message>
<xml_diff>
--- a/Manuscript/ZF_DietInfection_2020 - Draft [Aug 29].docx
+++ b/Manuscript/ZF_DietInfection_2020 - Draft [Aug 29].docx
@@ -1311,10 +1311,10 @@
                 <w:color w:val="000000"/>
               </w:rPr>
               <w:drawing>
-                <wp:inline distT="0" distB="0" distL="0" distR="0" wp14:anchorId="7B0F823B" wp14:editId="0AD6725A">
-                  <wp:extent cx="2592126" cy="2604648"/>
+                <wp:inline distT="0" distB="0" distL="0" distR="0" wp14:anchorId="36701B8E" wp14:editId="05DDED0F">
+                  <wp:extent cx="2616200" cy="2641600"/>
                   <wp:effectExtent l="0" t="0" r="0" b="0"/>
-                  <wp:docPr id="39" name="Picture 39"/>
+                  <wp:docPr id="54" name="Picture 54"/>
                   <wp:cNvGraphicFramePr>
                     <a:graphicFrameLocks xmlns:a="http://schemas.openxmlformats.org/drawingml/2006/main" noChangeAspect="1"/>
                   </wp:cNvGraphicFramePr>
@@ -1334,7 +1334,7 @@
                         <pic:spPr>
                           <a:xfrm>
                             <a:off x="0" y="0"/>
-                            <a:ext cx="2628886" cy="2641585"/>
+                            <a:ext cx="2616200" cy="2641600"/>
                           </a:xfrm>
                           <a:prstGeom prst="rect">
                             <a:avLst/>
@@ -1551,12 +1551,34 @@
               </w:rPr>
               <w:t xml:space="preserve"> </w:t>
             </w:r>
+            <w:commentRangeStart w:id="0"/>
             <w:r>
               <w:rPr>
                 <w:rFonts w:ascii="Arial" w:hAnsi="Arial" w:cs="Arial"/>
                 <w:color w:val="000000"/>
               </w:rPr>
-              <w:t>Shannon Index of diversity shows that gut microbiome diversity significantly differs between Gemma and Watts, ZIRC and Watts, but not between Gemma and ZIRC</w:t>
+              <w:t>Simpson’s</w:t>
+            </w:r>
+            <w:r>
+              <w:rPr>
+                <w:rFonts w:ascii="Arial" w:hAnsi="Arial" w:cs="Arial"/>
+                <w:color w:val="000000"/>
+              </w:rPr>
+              <w:t xml:space="preserve"> </w:t>
+            </w:r>
+            <w:commentRangeEnd w:id="0"/>
+            <w:r>
+              <w:rPr>
+                <w:rStyle w:val="CommentReference"/>
+              </w:rPr>
+              <w:commentReference w:id="0"/>
+            </w:r>
+            <w:r>
+              <w:rPr>
+                <w:rFonts w:ascii="Arial" w:hAnsi="Arial" w:cs="Arial"/>
+                <w:color w:val="000000"/>
+              </w:rPr>
+              <w:t>Index of diversity shows that gut microbiome diversity significantly differs between Gemma and Watts, ZIRC and Watts, but not between Gemma and ZIRC</w:t>
             </w:r>
             <w:r>
               <w:rPr>
@@ -1852,24 +1874,6 @@
         </w:rPr>
         <w:t>.</w:t>
       </w:r>
-    </w:p>
-    <w:p>
-      <w:pPr>
-        <w:spacing w:line="276" w:lineRule="auto"/>
-        <w:rPr>
-          <w:rFonts w:ascii="Arial" w:hAnsi="Arial" w:cs="Arial"/>
-          <w:color w:val="000000"/>
-        </w:rPr>
-      </w:pPr>
-    </w:p>
-    <w:p>
-      <w:pPr>
-        <w:spacing w:line="276" w:lineRule="auto"/>
-        <w:rPr>
-          <w:rFonts w:ascii="Arial" w:hAnsi="Arial" w:cs="Arial"/>
-          <w:color w:val="000000"/>
-        </w:rPr>
-      </w:pPr>
     </w:p>
     <w:p>
       <w:pPr>
@@ -2803,7 +2807,7 @@
         </w:rPr>
         <w:t xml:space="preserve"> </w:t>
       </w:r>
-      <w:commentRangeStart w:id="0"/>
+      <w:commentRangeStart w:id="1"/>
       <w:r>
         <w:rPr>
           <w:rFonts w:ascii="Arial" w:hAnsi="Arial" w:cs="Arial"/>
@@ -2816,12 +2820,12 @@
         </w:rPr>
         <w:t xml:space="preserve"> describe how zebrafish microbiomes are influenced by diet</w:t>
       </w:r>
-      <w:commentRangeEnd w:id="0"/>
+      <w:commentRangeEnd w:id="1"/>
       <w:r>
         <w:rPr>
           <w:rStyle w:val="CommentReference"/>
         </w:rPr>
-        <w:commentReference w:id="0"/>
+        <w:commentReference w:id="1"/>
       </w:r>
       <w:r>
         <w:rPr>
@@ -3275,9 +3279,9 @@
         <w:tblLook w:val="04A0" w:firstRow="1" w:lastRow="0" w:firstColumn="1" w:lastColumn="0" w:noHBand="0" w:noVBand="1"/>
       </w:tblPr>
       <w:tblGrid>
-        <w:gridCol w:w="3596"/>
-        <w:gridCol w:w="3596"/>
-        <w:gridCol w:w="3598"/>
+        <w:gridCol w:w="3600"/>
+        <w:gridCol w:w="3590"/>
+        <w:gridCol w:w="3600"/>
       </w:tblGrid>
       <w:tr>
         <w:tc>
@@ -3385,14 +3389,13 @@
             <w:r>
               <w:rPr>
                 <w:rFonts w:ascii="Arial" w:eastAsia="Calibri" w:hAnsi="Arial" w:cs="Arial"/>
-                <w:noProof/>
                 <w:color w:val="000000" w:themeColor="text1"/>
               </w:rPr>
               <w:drawing>
-                <wp:inline distT="0" distB="0" distL="0" distR="0" wp14:anchorId="66F062EF" wp14:editId="34E7839A">
-                  <wp:extent cx="2148840" cy="2154018"/>
-                  <wp:effectExtent l="0" t="0" r="0" b="5080"/>
-                  <wp:docPr id="22" name="Picture 22"/>
+                <wp:inline distT="0" distB="0" distL="0" distR="0" wp14:anchorId="7EAFBA31" wp14:editId="4D643026">
+                  <wp:extent cx="2133600" cy="2143907"/>
+                  <wp:effectExtent l="0" t="0" r="0" b="2540"/>
+                  <wp:docPr id="50" name="Picture 50"/>
                   <wp:cNvGraphicFramePr>
                     <a:graphicFrameLocks xmlns:a="http://schemas.openxmlformats.org/drawingml/2006/main" noChangeAspect="1"/>
                   </wp:cNvGraphicFramePr>
@@ -3412,7 +3415,7 @@
                         <pic:spPr>
                           <a:xfrm>
                             <a:off x="0" y="0"/>
-                            <a:ext cx="2148840" cy="2154018"/>
+                            <a:ext cx="2158338" cy="2168765"/>
                           </a:xfrm>
                           <a:prstGeom prst="rect">
                             <a:avLst/>
@@ -3455,16 +3458,17 @@
                 <w:color w:val="000000" w:themeColor="text1"/>
               </w:rPr>
             </w:pPr>
+            <w:commentRangeStart w:id="2"/>
             <w:r>
               <w:rPr>
                 <w:rFonts w:ascii="Arial" w:eastAsia="Calibri" w:hAnsi="Arial" w:cs="Arial"/>
                 <w:color w:val="000000" w:themeColor="text1"/>
               </w:rPr>
               <w:drawing>
-                <wp:inline distT="0" distB="0" distL="0" distR="0" wp14:anchorId="06C35E88" wp14:editId="0C21041F">
-                  <wp:extent cx="2150435" cy="2160824"/>
+                <wp:inline distT="0" distB="0" distL="0" distR="0" wp14:anchorId="49F49AEE" wp14:editId="590688A0">
+                  <wp:extent cx="2148840" cy="2159221"/>
                   <wp:effectExtent l="0" t="0" r="0" b="0"/>
-                  <wp:docPr id="47" name="Picture 47"/>
+                  <wp:docPr id="40" name="Picture 40"/>
                   <wp:cNvGraphicFramePr>
                     <a:graphicFrameLocks xmlns:a="http://schemas.openxmlformats.org/drawingml/2006/main" noChangeAspect="1"/>
                   </wp:cNvGraphicFramePr>
@@ -3484,7 +3488,7 @@
                         <pic:spPr>
                           <a:xfrm>
                             <a:off x="0" y="0"/>
-                            <a:ext cx="2167524" cy="2177995"/>
+                            <a:ext cx="2215136" cy="2225837"/>
                           </a:xfrm>
                           <a:prstGeom prst="rect">
                             <a:avLst/>
@@ -3496,23 +3500,12 @@
                 </wp:inline>
               </w:drawing>
             </w:r>
+            <w:commentRangeEnd w:id="2"/>
             <w:r>
               <w:rPr>
                 <w:rStyle w:val="CommentReference"/>
-                <w:rFonts w:ascii="Arial" w:eastAsia="Calibri" w:hAnsi="Arial" w:cs="Arial"/>
-                <w:color w:val="000000" w:themeColor="text1"/>
-                <w:sz w:val="24"/>
-                <w:szCs w:val="24"/>
-              </w:rPr>
-              <w:t xml:space="preserve"> </w:t>
-            </w:r>
-            <w:commentRangeStart w:id="1"/>
-            <w:commentRangeEnd w:id="1"/>
-            <w:r>
-              <w:rPr>
-                <w:rStyle w:val="CommentReference"/>
-              </w:rPr>
-              <w:commentReference w:id="1"/>
+              </w:rPr>
+              <w:commentReference w:id="2"/>
             </w:r>
           </w:p>
         </w:tc>
@@ -3609,7 +3602,7 @@
                 <w:color w:val="000000" w:themeColor="text1"/>
               </w:rPr>
             </w:pPr>
-            <w:commentRangeStart w:id="2"/>
+            <w:commentRangeStart w:id="3"/>
             <w:r>
               <w:rPr>
                 <w:rFonts w:ascii="Arial" w:eastAsia="Calibri" w:hAnsi="Arial" w:cs="Arial"/>
@@ -3659,12 +3652,12 @@
                 </wp:inline>
               </w:drawing>
             </w:r>
-            <w:commentRangeEnd w:id="2"/>
+            <w:commentRangeEnd w:id="3"/>
             <w:r>
               <w:rPr>
                 <w:rStyle w:val="CommentReference"/>
               </w:rPr>
-              <w:commentReference w:id="2"/>
+              <w:commentReference w:id="3"/>
             </w:r>
           </w:p>
         </w:tc>
@@ -4239,7 +4232,7 @@
         </w:rPr>
         <w:t xml:space="preserve"> </w:t>
       </w:r>
-      <w:commentRangeStart w:id="3"/>
+      <w:commentRangeStart w:id="4"/>
       <w:r>
         <w:rPr>
           <w:rFonts w:ascii="Arial" w:hAnsi="Arial" w:cs="Arial"/>
@@ -4290,12 +4283,12 @@
         </w:rPr>
         <w:t xml:space="preserve"> time points. </w:t>
       </w:r>
-      <w:commentRangeEnd w:id="3"/>
+      <w:commentRangeEnd w:id="4"/>
       <w:r>
         <w:rPr>
           <w:rStyle w:val="CommentReference"/>
         </w:rPr>
-        <w:commentReference w:id="3"/>
+        <w:commentReference w:id="4"/>
       </w:r>
       <w:r>
         <w:rPr>
@@ -4309,19 +4302,19 @@
         </w:rPr>
         <w:t xml:space="preserve">he microbial community composition varies over time, but the temporal sensitivity of the abundant taxa in the microbiome is less than </w:t>
       </w:r>
-      <w:commentRangeStart w:id="4"/>
+      <w:commentRangeStart w:id="5"/>
       <w:r>
         <w:rPr>
           <w:rFonts w:ascii="Arial" w:eastAsia="Calibri" w:hAnsi="Arial" w:cs="Arial"/>
         </w:rPr>
         <w:t xml:space="preserve">the sensitivity to diet. </w:t>
       </w:r>
-      <w:commentRangeEnd w:id="4"/>
+      <w:commentRangeEnd w:id="5"/>
       <w:r>
         <w:rPr>
           <w:rStyle w:val="CommentReference"/>
         </w:rPr>
-        <w:commentReference w:id="4"/>
+        <w:commentReference w:id="5"/>
       </w:r>
       <w:r>
         <w:rPr>
@@ -4803,19 +4796,19 @@
         </w:rPr>
         <w:t xml:space="preserve"> </w:t>
       </w:r>
-      <w:commentRangeStart w:id="5"/>
+      <w:commentRangeStart w:id="6"/>
       <w:r>
         <w:rPr>
           <w:rFonts w:ascii="Arial" w:hAnsi="Arial" w:cs="Arial"/>
         </w:rPr>
         <w:t xml:space="preserve">Moreover, a PERMANOVA test showed a body condition score interaction with diet in Canberra index, but not Bray-Curtis. </w:t>
       </w:r>
-      <w:commentRangeEnd w:id="5"/>
+      <w:commentRangeEnd w:id="6"/>
       <w:r>
         <w:rPr>
           <w:rStyle w:val="CommentReference"/>
         </w:rPr>
-        <w:commentReference w:id="5"/>
+        <w:commentReference w:id="6"/>
       </w:r>
       <w:r>
         <w:rPr>
@@ -5480,9 +5473,9 @@
         <w:tblLook w:val="04A0" w:firstRow="1" w:lastRow="0" w:firstColumn="1" w:lastColumn="0" w:noHBand="0" w:noVBand="1"/>
       </w:tblPr>
       <w:tblGrid>
-        <w:gridCol w:w="3591"/>
-        <w:gridCol w:w="3570"/>
-        <w:gridCol w:w="3629"/>
+        <w:gridCol w:w="3615"/>
+        <w:gridCol w:w="3594"/>
+        <w:gridCol w:w="3581"/>
       </w:tblGrid>
       <w:tr>
         <w:tc>
@@ -5584,10 +5577,10 @@
                 <w:rFonts w:ascii="Arial" w:hAnsi="Arial" w:cs="Arial"/>
               </w:rPr>
               <w:drawing>
-                <wp:inline distT="0" distB="0" distL="0" distR="0" wp14:anchorId="4C08F088" wp14:editId="034EA884">
-                  <wp:extent cx="4301655" cy="2150828"/>
-                  <wp:effectExtent l="0" t="0" r="3810" b="0"/>
-                  <wp:docPr id="34" name="Picture 34"/>
+                <wp:inline distT="0" distB="0" distL="0" distR="0" wp14:anchorId="665630B9" wp14:editId="01B6F193">
+                  <wp:extent cx="4241800" cy="2120900"/>
+                  <wp:effectExtent l="0" t="0" r="0" b="0"/>
+                  <wp:docPr id="55" name="Picture 55"/>
                   <wp:cNvGraphicFramePr>
                     <a:graphicFrameLocks xmlns:a="http://schemas.openxmlformats.org/drawingml/2006/main" noChangeAspect="1"/>
                   </wp:cNvGraphicFramePr>
@@ -5607,7 +5600,7 @@
                         <pic:spPr>
                           <a:xfrm>
                             <a:off x="0" y="0"/>
-                            <a:ext cx="4418269" cy="2209135"/>
+                            <a:ext cx="4288207" cy="2144104"/>
                           </a:xfrm>
                           <a:prstGeom prst="rect">
                             <a:avLst/>
@@ -5782,15 +5775,16 @@
                 <w:rFonts w:ascii="Arial" w:hAnsi="Arial" w:cs="Arial"/>
               </w:rPr>
             </w:pPr>
+            <w:commentRangeStart w:id="7"/>
             <w:r>
               <w:rPr>
                 <w:rFonts w:ascii="Arial" w:hAnsi="Arial" w:cs="Arial"/>
               </w:rPr>
               <w:drawing>
-                <wp:inline distT="0" distB="0" distL="0" distR="0" wp14:anchorId="023CB3F9" wp14:editId="5D410470">
-                  <wp:extent cx="2196824" cy="2207437"/>
-                  <wp:effectExtent l="0" t="0" r="635" b="2540"/>
-                  <wp:docPr id="27" name="Picture 27"/>
+                <wp:inline distT="0" distB="0" distL="0" distR="0" wp14:anchorId="45A638FE" wp14:editId="22F7F7B3">
+                  <wp:extent cx="2150918" cy="2171801"/>
+                  <wp:effectExtent l="0" t="0" r="0" b="0"/>
+                  <wp:docPr id="57" name="Picture 57"/>
                   <wp:cNvGraphicFramePr>
                     <a:graphicFrameLocks xmlns:a="http://schemas.openxmlformats.org/drawingml/2006/main" noChangeAspect="1"/>
                   </wp:cNvGraphicFramePr>
@@ -5810,7 +5804,7 @@
                         <pic:spPr>
                           <a:xfrm>
                             <a:off x="0" y="0"/>
-                            <a:ext cx="2224884" cy="2235632"/>
+                            <a:ext cx="2185012" cy="2206226"/>
                           </a:xfrm>
                           <a:prstGeom prst="rect">
                             <a:avLst/>
@@ -5821,6 +5815,13 @@
                   </a:graphic>
                 </wp:inline>
               </w:drawing>
+            </w:r>
+            <w:commentRangeEnd w:id="7"/>
+            <w:r>
+              <w:rPr>
+                <w:rStyle w:val="CommentReference"/>
+              </w:rPr>
+              <w:commentReference w:id="7"/>
             </w:r>
           </w:p>
         </w:tc>
@@ -6425,6 +6426,7 @@
         <w:rPr>
           <w:rFonts w:ascii="Arial" w:hAnsi="Arial" w:cs="Arial"/>
         </w:rPr>
+        <w:lastRenderedPageBreak/>
         <w:t>W</w:t>
       </w:r>
       <w:r>
@@ -6439,19 +6441,10 @@
         </w:rPr>
         <w:t xml:space="preserve"> </w:t>
       </w:r>
-    </w:p>
-    <w:p>
-      <w:pPr>
-        <w:spacing w:line="276" w:lineRule="auto"/>
-        <w:rPr>
-          <w:rFonts w:ascii="Arial" w:hAnsi="Arial" w:cs="Arial"/>
-        </w:rPr>
-      </w:pPr>
-      <w:r>
-        <w:rPr>
-          <w:rFonts w:ascii="Arial" w:hAnsi="Arial" w:cs="Arial"/>
-        </w:rPr>
-        <w:lastRenderedPageBreak/>
+      <w:r>
+        <w:rPr>
+          <w:rFonts w:ascii="Arial" w:hAnsi="Arial" w:cs="Arial"/>
+        </w:rPr>
         <w:t>Variation in gut microbiome diversity and composition was not significantly explained by presence of infection, nor was the interaction significant between diet and infection.</w:t>
       </w:r>
       <w:r>
@@ -7629,7 +7622,7 @@
         </w:rPr>
         <w:t xml:space="preserve"> </w:t>
       </w:r>
-      <w:commentRangeStart w:id="6"/>
+      <w:commentRangeStart w:id="8"/>
       <w:r>
         <w:rPr>
           <w:rFonts w:ascii="Arial" w:hAnsi="Arial" w:cs="Arial"/>
@@ -7648,12 +7641,12 @@
         </w:rPr>
         <w:t xml:space="preserve"> </w:t>
       </w:r>
-      <w:commentRangeEnd w:id="6"/>
+      <w:commentRangeEnd w:id="8"/>
       <w:r>
         <w:rPr>
           <w:rStyle w:val="CommentReference"/>
         </w:rPr>
-        <w:commentReference w:id="6"/>
+        <w:commentReference w:id="8"/>
       </w:r>
     </w:p>
     <w:p>
@@ -7787,6 +7780,10 @@
     <w:p>
       <w:pPr>
         <w:spacing w:line="276" w:lineRule="auto"/>
+        <w:rPr>
+          <w:rFonts w:ascii="Arial" w:hAnsi="Arial" w:cs="Arial"/>
+          <w:color w:val="000000"/>
+        </w:rPr>
       </w:pPr>
       <w:r>
         <w:rPr>
@@ -7795,6 +7792,20 @@
         </w:rPr>
         <w:t>Collectively, our results indicate that researchers should carefully consider the role of diet in their zebrafish microbiome studies and that diet should be controlled for when integrating microbiome data across studies.</w:t>
       </w:r>
+    </w:p>
+    <w:p>
+      <w:pPr>
+        <w:spacing w:line="276" w:lineRule="auto"/>
+        <w:rPr>
+          <w:rFonts w:ascii="Arial" w:hAnsi="Arial" w:cs="Arial"/>
+          <w:color w:val="000000"/>
+        </w:rPr>
+      </w:pPr>
+    </w:p>
+    <w:p>
+      <w:pPr>
+        <w:spacing w:line="276" w:lineRule="auto"/>
+      </w:pPr>
     </w:p>
     <w:sectPr>
       <w:pgSz w:w="12240" w:h="15840"/>
@@ -7808,7 +7819,7 @@
 
 <file path=word/comments.xml><?xml version="1.0" encoding="utf-8"?>
 <w:comments xmlns:wpc="http://schemas.microsoft.com/office/word/2010/wordprocessingCanvas" xmlns:cx="http://schemas.microsoft.com/office/drawing/2014/chartex" xmlns:cx1="http://schemas.microsoft.com/office/drawing/2015/9/8/chartex" xmlns:cx2="http://schemas.microsoft.com/office/drawing/2015/10/21/chartex" xmlns:cx3="http://schemas.microsoft.com/office/drawing/2016/5/9/chartex" xmlns:cx4="http://schemas.microsoft.com/office/drawing/2016/5/10/chartex" xmlns:cx5="http://schemas.microsoft.com/office/drawing/2016/5/11/chartex" xmlns:cx6="http://schemas.microsoft.com/office/drawing/2016/5/12/chartex" xmlns:cx7="http://schemas.microsoft.com/office/drawing/2016/5/13/chartex" xmlns:cx8="http://schemas.microsoft.com/office/drawing/2016/5/14/chartex" xmlns:mc="http://schemas.openxmlformats.org/markup-compatibility/2006" xmlns:aink="http://schemas.microsoft.com/office/drawing/2016/ink" xmlns:am3d="http://schemas.microsoft.com/office/drawing/2017/model3d" xmlns:o="urn:schemas-microsoft-com:office:office" xmlns:oel="http://schemas.microsoft.com/office/2019/extlst" xmlns:r="http://schemas.openxmlformats.org/officeDocument/2006/relationships" xmlns:m="http://schemas.openxmlformats.org/officeDocument/2006/math" xmlns:v="urn:schemas-microsoft-com:vml" xmlns:wp14="http://schemas.microsoft.com/office/word/2010/wordprocessingDrawing" xmlns:wp="http://schemas.openxmlformats.org/drawingml/2006/wordprocessingDrawing" xmlns:w10="urn:schemas-microsoft-com:office:word" xmlns:w="http://schemas.openxmlformats.org/wordprocessingml/2006/main" xmlns:w14="http://schemas.microsoft.com/office/word/2010/wordml" xmlns:w15="http://schemas.microsoft.com/office/word/2012/wordml" xmlns:w16cex="http://schemas.microsoft.com/office/word/2018/wordml/cex" xmlns:w16cid="http://schemas.microsoft.com/office/word/2016/wordml/cid" xmlns:w16="http://schemas.microsoft.com/office/word/2018/wordml" xmlns:w16sdtdh="http://schemas.microsoft.com/office/word/2020/wordml/sdtdatahash" xmlns:w16se="http://schemas.microsoft.com/office/word/2015/wordml/symex" xmlns:wpg="http://schemas.microsoft.com/office/word/2010/wordprocessingGroup" xmlns:wpi="http://schemas.microsoft.com/office/word/2010/wordprocessingInk" xmlns:wne="http://schemas.microsoft.com/office/word/2006/wordml" xmlns:wps="http://schemas.microsoft.com/office/word/2010/wordprocessingShape" mc:Ignorable="w14 w15 w16se w16cid w16 w16cex w16sdtdh wp14">
-  <w:comment w:id="0" w:author="Sieler Jr, Michael James" w:date="2022-08-29T08:57:00Z" w:initials="SJMJ">
+  <w:comment w:id="0" w:author="Sieler Jr, Michael James" w:date="2022-08-31T17:02:00Z" w:initials="SJMJ">
     <w:p>
       <w:r>
         <w:rPr>
@@ -7821,11 +7832,28 @@
           <w:sz w:val="20"/>
           <w:szCs w:val="20"/>
         </w:rPr>
-        <w:t>So What? I think I was trying to show that our results support the current paradigm surrounding diet and the microbiome.</w:t>
+        <w:t>Shannon wasn’t significant between ZIRC and Gemma, but Simpson’s is, so I elected to put Simpson here. Is that fair, or should I keep a consistent metric throughout and reference the significance in a table or suppl figure?</w:t>
       </w:r>
     </w:p>
   </w:comment>
-  <w:comment w:id="1" w:author="Sieler Jr, Michael James" w:date="2022-08-31T09:58:00Z" w:initials="SJMJ">
+  <w:comment w:id="1" w:author="Sieler Jr, Michael James" w:date="2022-08-29T08:57:00Z" w:initials="SJMJ">
+    <w:p>
+      <w:r>
+        <w:rPr>
+          <w:rStyle w:val="CommentReference"/>
+        </w:rPr>
+        <w:annotationRef/>
+      </w:r>
+      <w:r>
+        <w:rPr>
+          <w:sz w:val="20"/>
+          <w:szCs w:val="20"/>
+        </w:rPr>
+        <w:t>So What? I think I was trying to show that our results support the current paradigm surrounding diet and the microbiome.</w:t>
+      </w:r>
+    </w:p>
+  </w:comment>
+  <w:comment w:id="2" w:author="Sieler Jr, Michael James" w:date="2022-08-31T09:58:00Z" w:initials="SJMJ">
     <w:p>
       <w:r>
         <w:rPr>
@@ -7862,7 +7890,7 @@
       </w:r>
     </w:p>
   </w:comment>
-  <w:comment w:id="2" w:author="Sieler Jr, Michael James" w:date="2022-08-30T07:10:00Z" w:initials="SJMJ">
+  <w:comment w:id="3" w:author="Sieler Jr, Michael James" w:date="2022-08-30T07:10:00Z" w:initials="SJMJ">
     <w:p>
       <w:r>
         <w:rPr>
@@ -7879,7 +7907,7 @@
       </w:r>
     </w:p>
   </w:comment>
-  <w:comment w:id="3" w:author="Sieler Jr, Michael James" w:date="2022-08-29T09:06:00Z" w:initials="SJMJ">
+  <w:comment w:id="4" w:author="Sieler Jr, Michael James" w:date="2022-08-29T09:06:00Z" w:initials="SJMJ">
     <w:p>
       <w:r>
         <w:rPr>
@@ -7906,7 +7934,7 @@
       </w:r>
     </w:p>
   </w:comment>
-  <w:comment w:id="4" w:author="Sieler Jr, Michael James" w:date="2022-08-29T09:07:00Z" w:initials="SJMJ">
+  <w:comment w:id="5" w:author="Sieler Jr, Michael James" w:date="2022-08-29T09:07:00Z" w:initials="SJMJ">
     <w:p>
       <w:r>
         <w:rPr>
@@ -7923,7 +7951,7 @@
       </w:r>
     </w:p>
   </w:comment>
-  <w:comment w:id="5" w:author="Sieler Jr, Michael James" w:date="2022-08-30T07:11:00Z" w:initials="SJMJ">
+  <w:comment w:id="6" w:author="Sieler Jr, Michael James" w:date="2022-08-30T07:11:00Z" w:initials="SJMJ">
     <w:p>
       <w:r>
         <w:rPr>
@@ -7940,7 +7968,24 @@
       </w:r>
     </w:p>
   </w:comment>
-  <w:comment w:id="6" w:author="Sieler Jr, Michael James" w:date="2022-08-29T11:48:00Z" w:initials="SJMJ">
+  <w:comment w:id="7" w:author="Sieler Jr, Michael James" w:date="2022-08-31T17:35:00Z" w:initials="SJMJ">
+    <w:p>
+      <w:r>
+        <w:rPr>
+          <w:rStyle w:val="CommentReference"/>
+        </w:rPr>
+        <w:annotationRef/>
+      </w:r>
+      <w:r>
+        <w:rPr>
+          <w:sz w:val="20"/>
+          <w:szCs w:val="20"/>
+        </w:rPr>
+        <w:t>This is a plot I made, not ANCOM. I need to run tests within each diet to see which exposure groups are significantly different from one another. For now, this plot just shows the log abundance with no significance bars</w:t>
+      </w:r>
+    </w:p>
+  </w:comment>
+  <w:comment w:id="8" w:author="Sieler Jr, Michael James" w:date="2022-08-29T11:48:00Z" w:initials="SJMJ">
     <w:p>
       <w:r>
         <w:rPr>
@@ -7962,36 +8007,42 @@
 
 <file path=word/commentsExtended.xml><?xml version="1.0" encoding="utf-8"?>
 <w15:commentsEx xmlns:wpc="http://schemas.microsoft.com/office/word/2010/wordprocessingCanvas" xmlns:cx="http://schemas.microsoft.com/office/drawing/2014/chartex" xmlns:cx1="http://schemas.microsoft.com/office/drawing/2015/9/8/chartex" xmlns:cx2="http://schemas.microsoft.com/office/drawing/2015/10/21/chartex" xmlns:cx3="http://schemas.microsoft.com/office/drawing/2016/5/9/chartex" xmlns:cx4="http://schemas.microsoft.com/office/drawing/2016/5/10/chartex" xmlns:cx5="http://schemas.microsoft.com/office/drawing/2016/5/11/chartex" xmlns:cx6="http://schemas.microsoft.com/office/drawing/2016/5/12/chartex" xmlns:cx7="http://schemas.microsoft.com/office/drawing/2016/5/13/chartex" xmlns:cx8="http://schemas.microsoft.com/office/drawing/2016/5/14/chartex" xmlns:mc="http://schemas.openxmlformats.org/markup-compatibility/2006" xmlns:aink="http://schemas.microsoft.com/office/drawing/2016/ink" xmlns:am3d="http://schemas.microsoft.com/office/drawing/2017/model3d" xmlns:o="urn:schemas-microsoft-com:office:office" xmlns:oel="http://schemas.microsoft.com/office/2019/extlst" xmlns:r="http://schemas.openxmlformats.org/officeDocument/2006/relationships" xmlns:m="http://schemas.openxmlformats.org/officeDocument/2006/math" xmlns:v="urn:schemas-microsoft-com:vml" xmlns:wp14="http://schemas.microsoft.com/office/word/2010/wordprocessingDrawing" xmlns:wp="http://schemas.openxmlformats.org/drawingml/2006/wordprocessingDrawing" xmlns:w10="urn:schemas-microsoft-com:office:word" xmlns:w="http://schemas.openxmlformats.org/wordprocessingml/2006/main" xmlns:w14="http://schemas.microsoft.com/office/word/2010/wordml" xmlns:w15="http://schemas.microsoft.com/office/word/2012/wordml" xmlns:w16cex="http://schemas.microsoft.com/office/word/2018/wordml/cex" xmlns:w16cid="http://schemas.microsoft.com/office/word/2016/wordml/cid" xmlns:w16="http://schemas.microsoft.com/office/word/2018/wordml" xmlns:w16sdtdh="http://schemas.microsoft.com/office/word/2020/wordml/sdtdatahash" xmlns:w16se="http://schemas.microsoft.com/office/word/2015/wordml/symex" xmlns:wpg="http://schemas.microsoft.com/office/word/2010/wordprocessingGroup" xmlns:wpi="http://schemas.microsoft.com/office/word/2010/wordprocessingInk" xmlns:wne="http://schemas.microsoft.com/office/word/2006/wordml" xmlns:wps="http://schemas.microsoft.com/office/word/2010/wordprocessingShape" mc:Ignorable="w14 w15 w16se w16cid w16 w16cex w16sdtdh wp14">
+  <w15:commentEx w15:paraId="4B6344EB" w15:done="0"/>
   <w15:commentEx w15:paraId="7999E5FA" w15:done="0"/>
   <w15:commentEx w15:paraId="7E11CBDB" w15:done="0"/>
   <w15:commentEx w15:paraId="40D37F34" w15:done="0"/>
   <w15:commentEx w15:paraId="3F0FC93D" w15:done="0"/>
   <w15:commentEx w15:paraId="22061458" w15:done="0"/>
   <w15:commentEx w15:paraId="5F04D807" w15:done="0"/>
+  <w15:commentEx w15:paraId="3F4BC3DB" w15:done="0"/>
   <w15:commentEx w15:paraId="59655B1B" w15:done="0"/>
 </w15:commentsEx>
 </file>
 
 <file path=word/commentsExtensible.xml><?xml version="1.0" encoding="utf-8"?>
 <w16cex:commentsExtensible xmlns:wpc="http://schemas.microsoft.com/office/word/2010/wordprocessingCanvas" xmlns:cx="http://schemas.microsoft.com/office/drawing/2014/chartex" xmlns:cx1="http://schemas.microsoft.com/office/drawing/2015/9/8/chartex" xmlns:cx2="http://schemas.microsoft.com/office/drawing/2015/10/21/chartex" xmlns:cx3="http://schemas.microsoft.com/office/drawing/2016/5/9/chartex" xmlns:cx4="http://schemas.microsoft.com/office/drawing/2016/5/10/chartex" xmlns:cx5="http://schemas.microsoft.com/office/drawing/2016/5/11/chartex" xmlns:cx6="http://schemas.microsoft.com/office/drawing/2016/5/12/chartex" xmlns:cx7="http://schemas.microsoft.com/office/drawing/2016/5/13/chartex" xmlns:cx8="http://schemas.microsoft.com/office/drawing/2016/5/14/chartex" xmlns:mc="http://schemas.openxmlformats.org/markup-compatibility/2006" xmlns:aink="http://schemas.microsoft.com/office/drawing/2016/ink" xmlns:am3d="http://schemas.microsoft.com/office/drawing/2017/model3d" xmlns:o="urn:schemas-microsoft-com:office:office" xmlns:oel="http://schemas.microsoft.com/office/2019/extlst" xmlns:r="http://schemas.openxmlformats.org/officeDocument/2006/relationships" xmlns:m="http://schemas.openxmlformats.org/officeDocument/2006/math" xmlns:v="urn:schemas-microsoft-com:vml" xmlns:wp14="http://schemas.microsoft.com/office/word/2010/wordprocessingDrawing" xmlns:wp="http://schemas.openxmlformats.org/drawingml/2006/wordprocessingDrawing" xmlns:w10="urn:schemas-microsoft-com:office:word" xmlns:w="http://schemas.openxmlformats.org/wordprocessingml/2006/main" xmlns:w14="http://schemas.microsoft.com/office/word/2010/wordml" xmlns:w15="http://schemas.microsoft.com/office/word/2012/wordml" xmlns:w16cex="http://schemas.microsoft.com/office/word/2018/wordml/cex" xmlns:w16cid="http://schemas.microsoft.com/office/word/2016/wordml/cid" xmlns:w16="http://schemas.microsoft.com/office/word/2018/wordml" xmlns:w16sdtdh="http://schemas.microsoft.com/office/word/2020/wordml/sdtdatahash" xmlns:w16se="http://schemas.microsoft.com/office/word/2015/wordml/symex" xmlns:wpg="http://schemas.microsoft.com/office/word/2010/wordprocessingGroup" xmlns:wpi="http://schemas.microsoft.com/office/word/2010/wordprocessingInk" xmlns:wne="http://schemas.microsoft.com/office/word/2006/wordml" xmlns:wps="http://schemas.microsoft.com/office/word/2010/wordprocessingShape" mc:Ignorable="w14 w15 w16se w16cid w16 w16cex w16sdtdh wp14">
+  <w16cex:commentExtensible w16cex:durableId="26BA1299" w16cex:dateUtc="2022-09-01T00:02:00Z"/>
   <w16cex:commentExtensible w16cex:durableId="26B6FDE9" w16cex:dateUtc="2022-08-29T15:57:00Z"/>
   <w16cex:commentExtensible w16cex:durableId="26B9AF3B" w16cex:dateUtc="2022-08-31T16:58:00Z"/>
   <w16cex:commentExtensible w16cex:durableId="26B8365E" w16cex:dateUtc="2022-08-30T14:10:00Z"/>
   <w16cex:commentExtensible w16cex:durableId="26B70009" w16cex:dateUtc="2022-08-29T16:06:00Z"/>
   <w16cex:commentExtensible w16cex:durableId="26B70064" w16cex:dateUtc="2022-08-29T16:07:00Z"/>
   <w16cex:commentExtensible w16cex:durableId="26B83688" w16cex:dateUtc="2022-08-30T14:11:00Z"/>
+  <w16cex:commentExtensible w16cex:durableId="26BA1A4D" w16cex:dateUtc="2022-09-01T00:35:00Z"/>
   <w16cex:commentExtensible w16cex:durableId="26B72604" w16cex:dateUtc="2022-08-29T18:48:00Z"/>
 </w16cex:commentsExtensible>
 </file>
 
 <file path=word/commentsIds.xml><?xml version="1.0" encoding="utf-8"?>
 <w16cid:commentsIds xmlns:wpc="http://schemas.microsoft.com/office/word/2010/wordprocessingCanvas" xmlns:cx="http://schemas.microsoft.com/office/drawing/2014/chartex" xmlns:cx1="http://schemas.microsoft.com/office/drawing/2015/9/8/chartex" xmlns:cx2="http://schemas.microsoft.com/office/drawing/2015/10/21/chartex" xmlns:cx3="http://schemas.microsoft.com/office/drawing/2016/5/9/chartex" xmlns:cx4="http://schemas.microsoft.com/office/drawing/2016/5/10/chartex" xmlns:cx5="http://schemas.microsoft.com/office/drawing/2016/5/11/chartex" xmlns:cx6="http://schemas.microsoft.com/office/drawing/2016/5/12/chartex" xmlns:cx7="http://schemas.microsoft.com/office/drawing/2016/5/13/chartex" xmlns:cx8="http://schemas.microsoft.com/office/drawing/2016/5/14/chartex" xmlns:mc="http://schemas.openxmlformats.org/markup-compatibility/2006" xmlns:aink="http://schemas.microsoft.com/office/drawing/2016/ink" xmlns:am3d="http://schemas.microsoft.com/office/drawing/2017/model3d" xmlns:o="urn:schemas-microsoft-com:office:office" xmlns:oel="http://schemas.microsoft.com/office/2019/extlst" xmlns:r="http://schemas.openxmlformats.org/officeDocument/2006/relationships" xmlns:m="http://schemas.openxmlformats.org/officeDocument/2006/math" xmlns:v="urn:schemas-microsoft-com:vml" xmlns:wp14="http://schemas.microsoft.com/office/word/2010/wordprocessingDrawing" xmlns:wp="http://schemas.openxmlformats.org/drawingml/2006/wordprocessingDrawing" xmlns:w10="urn:schemas-microsoft-com:office:word" xmlns:w="http://schemas.openxmlformats.org/wordprocessingml/2006/main" xmlns:w14="http://schemas.microsoft.com/office/word/2010/wordml" xmlns:w15="http://schemas.microsoft.com/office/word/2012/wordml" xmlns:w16cex="http://schemas.microsoft.com/office/word/2018/wordml/cex" xmlns:w16cid="http://schemas.microsoft.com/office/word/2016/wordml/cid" xmlns:w16="http://schemas.microsoft.com/office/word/2018/wordml" xmlns:w16sdtdh="http://schemas.microsoft.com/office/word/2020/wordml/sdtdatahash" xmlns:w16se="http://schemas.microsoft.com/office/word/2015/wordml/symex" xmlns:wpg="http://schemas.microsoft.com/office/word/2010/wordprocessingGroup" xmlns:wpi="http://schemas.microsoft.com/office/word/2010/wordprocessingInk" xmlns:wne="http://schemas.microsoft.com/office/word/2006/wordml" xmlns:wps="http://schemas.microsoft.com/office/word/2010/wordprocessingShape" mc:Ignorable="w14 w15 w16se w16cid w16 w16cex w16sdtdh wp14">
+  <w16cid:commentId w16cid:paraId="4B6344EB" w16cid:durableId="26BA1299"/>
   <w16cid:commentId w16cid:paraId="7999E5FA" w16cid:durableId="26B6FDE9"/>
   <w16cid:commentId w16cid:paraId="7E11CBDB" w16cid:durableId="26B9AF3B"/>
   <w16cid:commentId w16cid:paraId="40D37F34" w16cid:durableId="26B8365E"/>
   <w16cid:commentId w16cid:paraId="3F0FC93D" w16cid:durableId="26B70009"/>
   <w16cid:commentId w16cid:paraId="22061458" w16cid:durableId="26B70064"/>
   <w16cid:commentId w16cid:paraId="5F04D807" w16cid:durableId="26B83688"/>
+  <w16cid:commentId w16cid:paraId="3F4BC3DB" w16cid:durableId="26BA1A4D"/>
   <w16cid:commentId w16cid:paraId="59655B1B" w16cid:durableId="26B72604"/>
 </w16cid:commentsIds>
 </file>

</xml_diff>